<commit_message>
QUARTO COMMIT - Atualização do diagrama de casos de uso e da documentação
</commit_message>
<xml_diff>
--- a/Documentação dos Casos de Uso.docx
+++ b/Documentação dos Casos de Uso.docx
@@ -118,7 +118,10 @@
           </w:tcPr>
           <w:p>
             <w:r>
-              <w:t xml:space="preserve">Processo básico do jogo de plataforma de </w:t>
+              <w:t xml:space="preserve">Processo básico do jogo de plataforma </w:t>
+            </w:r>
+            <w:r>
+              <w:t xml:space="preserve">feito no </w:t>
             </w:r>
             <w:proofErr w:type="spellStart"/>
             <w:r>
@@ -128,6 +131,9 @@
             <w:r>
               <w:t xml:space="preserve"> sobre as músicas escolhidas</w:t>
             </w:r>
+            <w:r>
+              <w:t>, contendo 2 cenas.’</w:t>
+            </w:r>
           </w:p>
         </w:tc>
       </w:tr>
@@ -148,7 +154,7 @@
           </w:tcPr>
           <w:p>
             <w:r>
-              <w:t>O jogador abre o jogo.</w:t>
+              <w:t>O jogo precisa ser iniciado</w:t>
             </w:r>
           </w:p>
         </w:tc>
@@ -170,7 +176,10 @@
           </w:tcPr>
           <w:p>
             <w:r>
-              <w:t>O jogador termina o jogo</w:t>
+              <w:t>O jogo precisa ser finalizado pelo jogador ou automaticamente com sua derrota</w:t>
+            </w:r>
+            <w:r>
+              <w:t xml:space="preserve"> ou vitória</w:t>
             </w:r>
           </w:p>
         </w:tc>
@@ -194,6 +203,147 @@
             <w:r>
               <w:t>Ações do sistema</w:t>
             </w:r>
+          </w:p>
+        </w:tc>
+      </w:tr>
+      <w:tr>
+        <w:tc>
+          <w:tcPr>
+            <w:tcW w:w="4247" w:type="dxa"/>
+          </w:tcPr>
+          <w:p>
+            <w:pPr>
+              <w:pStyle w:val="PargrafodaLista"/>
+              <w:numPr>
+                <w:ilvl w:val="0"/>
+                <w:numId w:val="1"/>
+              </w:numPr>
+            </w:pPr>
+            <w:r>
+              <w:t>Iniciar o jogo</w:t>
+            </w:r>
+          </w:p>
+        </w:tc>
+        <w:tc>
+          <w:tcPr>
+            <w:tcW w:w="4247" w:type="dxa"/>
+          </w:tcPr>
+          <w:p/>
+        </w:tc>
+      </w:tr>
+      <w:tr>
+        <w:tc>
+          <w:tcPr>
+            <w:tcW w:w="4247" w:type="dxa"/>
+          </w:tcPr>
+          <w:p/>
+        </w:tc>
+        <w:tc>
+          <w:tcPr>
+            <w:tcW w:w="4247" w:type="dxa"/>
+          </w:tcPr>
+          <w:p>
+            <w:pPr>
+              <w:pStyle w:val="PargrafodaLista"/>
+              <w:numPr>
+                <w:ilvl w:val="0"/>
+                <w:numId w:val="1"/>
+              </w:numPr>
+            </w:pPr>
+            <w:r>
+              <w:t>Gerar cenário</w:t>
+            </w:r>
+          </w:p>
+        </w:tc>
+      </w:tr>
+      <w:tr>
+        <w:tc>
+          <w:tcPr>
+            <w:tcW w:w="4247" w:type="dxa"/>
+          </w:tcPr>
+          <w:p/>
+        </w:tc>
+        <w:tc>
+          <w:tcPr>
+            <w:tcW w:w="4247" w:type="dxa"/>
+          </w:tcPr>
+          <w:p>
+            <w:pPr>
+              <w:pStyle w:val="PargrafodaLista"/>
+              <w:numPr>
+                <w:ilvl w:val="0"/>
+                <w:numId w:val="1"/>
+              </w:numPr>
+            </w:pPr>
+            <w:r>
+              <w:t>Gerar o inimigo</w:t>
+            </w:r>
+          </w:p>
+        </w:tc>
+      </w:tr>
+      <w:tr>
+        <w:tc>
+          <w:tcPr>
+            <w:tcW w:w="4247" w:type="dxa"/>
+          </w:tcPr>
+          <w:p/>
+        </w:tc>
+        <w:tc>
+          <w:tcPr>
+            <w:tcW w:w="4247" w:type="dxa"/>
+          </w:tcPr>
+          <w:p>
+            <w:pPr>
+              <w:pStyle w:val="PargrafodaLista"/>
+              <w:numPr>
+                <w:ilvl w:val="0"/>
+                <w:numId w:val="1"/>
+              </w:numPr>
+            </w:pPr>
+          </w:p>
+        </w:tc>
+      </w:tr>
+      <w:tr>
+        <w:tc>
+          <w:tcPr>
+            <w:tcW w:w="4247" w:type="dxa"/>
+          </w:tcPr>
+          <w:p/>
+        </w:tc>
+        <w:tc>
+          <w:tcPr>
+            <w:tcW w:w="4247" w:type="dxa"/>
+          </w:tcPr>
+          <w:p>
+            <w:pPr>
+              <w:pStyle w:val="PargrafodaLista"/>
+              <w:numPr>
+                <w:ilvl w:val="0"/>
+                <w:numId w:val="1"/>
+              </w:numPr>
+            </w:pPr>
+          </w:p>
+        </w:tc>
+      </w:tr>
+      <w:tr>
+        <w:tc>
+          <w:tcPr>
+            <w:tcW w:w="4247" w:type="dxa"/>
+          </w:tcPr>
+          <w:p/>
+        </w:tc>
+        <w:tc>
+          <w:tcPr>
+            <w:tcW w:w="4247" w:type="dxa"/>
+          </w:tcPr>
+          <w:p>
+            <w:pPr>
+              <w:pStyle w:val="PargrafodaLista"/>
+              <w:numPr>
+                <w:ilvl w:val="0"/>
+                <w:numId w:val="1"/>
+              </w:numPr>
+            </w:pPr>
           </w:p>
         </w:tc>
       </w:tr>
@@ -210,6 +360,103 @@
     </w:sectPr>
   </w:body>
 </w:document>
+</file>
+
+<file path=word/numbering.xml><?xml version="1.0" encoding="utf-8"?>
+<w:numbering xmlns:wpc="http://schemas.microsoft.com/office/word/2010/wordprocessingCanvas" xmlns:cx="http://schemas.microsoft.com/office/drawing/2014/chartex" xmlns:mc="http://schemas.openxmlformats.org/markup-compatibility/2006" xmlns:o="urn:schemas-microsoft-com:office:office" xmlns:r="http://schemas.openxmlformats.org/officeDocument/2006/relationships" xmlns:m="http://schemas.openxmlformats.org/officeDocument/2006/math" xmlns:v="urn:schemas-microsoft-com:vml" xmlns:wp14="http://schemas.microsoft.com/office/word/2010/wordprocessingDrawing" xmlns:wp="http://schemas.openxmlformats.org/drawingml/2006/wordprocessingDrawing" xmlns:w10="urn:schemas-microsoft-com:office:word" xmlns:w="http://schemas.openxmlformats.org/wordprocessingml/2006/main" xmlns:w14="http://schemas.microsoft.com/office/word/2010/wordml" xmlns:w15="http://schemas.microsoft.com/office/word/2012/wordml" xmlns:w16se="http://schemas.microsoft.com/office/word/2015/wordml/symex" xmlns:wpg="http://schemas.microsoft.com/office/word/2010/wordprocessingGroup" xmlns:wpi="http://schemas.microsoft.com/office/word/2010/wordprocessingInk" xmlns:wne="http://schemas.microsoft.com/office/word/2006/wordml" xmlns:wps="http://schemas.microsoft.com/office/word/2010/wordprocessingShape" mc:Ignorable="w14 w15 w16se wp14">
+  <w:abstractNum w:abstractNumId="0" w15:restartNumberingAfterBreak="0">
+    <w:nsid w:val="024705B2"/>
+    <w:multiLevelType w:val="hybridMultilevel"/>
+    <w:tmpl w:val="5E8A4288"/>
+    <w:lvl w:ilvl="0" w:tplc="0416000F">
+      <w:start w:val="1"/>
+      <w:numFmt w:val="decimal"/>
+      <w:lvlText w:val="%1."/>
+      <w:lvlJc w:val="left"/>
+      <w:pPr>
+        <w:ind w:left="720" w:hanging="360"/>
+      </w:pPr>
+      <w:rPr>
+        <w:rFonts w:hint="default"/>
+      </w:rPr>
+    </w:lvl>
+    <w:lvl w:ilvl="1" w:tplc="04160019" w:tentative="1">
+      <w:start w:val="1"/>
+      <w:numFmt w:val="lowerLetter"/>
+      <w:lvlText w:val="%2."/>
+      <w:lvlJc w:val="left"/>
+      <w:pPr>
+        <w:ind w:left="1440" w:hanging="360"/>
+      </w:pPr>
+    </w:lvl>
+    <w:lvl w:ilvl="2" w:tplc="0416001B" w:tentative="1">
+      <w:start w:val="1"/>
+      <w:numFmt w:val="lowerRoman"/>
+      <w:lvlText w:val="%3."/>
+      <w:lvlJc w:val="right"/>
+      <w:pPr>
+        <w:ind w:left="2160" w:hanging="180"/>
+      </w:pPr>
+    </w:lvl>
+    <w:lvl w:ilvl="3" w:tplc="0416000F" w:tentative="1">
+      <w:start w:val="1"/>
+      <w:numFmt w:val="decimal"/>
+      <w:lvlText w:val="%4."/>
+      <w:lvlJc w:val="left"/>
+      <w:pPr>
+        <w:ind w:left="2880" w:hanging="360"/>
+      </w:pPr>
+    </w:lvl>
+    <w:lvl w:ilvl="4" w:tplc="04160019" w:tentative="1">
+      <w:start w:val="1"/>
+      <w:numFmt w:val="lowerLetter"/>
+      <w:lvlText w:val="%5."/>
+      <w:lvlJc w:val="left"/>
+      <w:pPr>
+        <w:ind w:left="3600" w:hanging="360"/>
+      </w:pPr>
+    </w:lvl>
+    <w:lvl w:ilvl="5" w:tplc="0416001B" w:tentative="1">
+      <w:start w:val="1"/>
+      <w:numFmt w:val="lowerRoman"/>
+      <w:lvlText w:val="%6."/>
+      <w:lvlJc w:val="right"/>
+      <w:pPr>
+        <w:ind w:left="4320" w:hanging="180"/>
+      </w:pPr>
+    </w:lvl>
+    <w:lvl w:ilvl="6" w:tplc="0416000F" w:tentative="1">
+      <w:start w:val="1"/>
+      <w:numFmt w:val="decimal"/>
+      <w:lvlText w:val="%7."/>
+      <w:lvlJc w:val="left"/>
+      <w:pPr>
+        <w:ind w:left="5040" w:hanging="360"/>
+      </w:pPr>
+    </w:lvl>
+    <w:lvl w:ilvl="7" w:tplc="04160019" w:tentative="1">
+      <w:start w:val="1"/>
+      <w:numFmt w:val="lowerLetter"/>
+      <w:lvlText w:val="%8."/>
+      <w:lvlJc w:val="left"/>
+      <w:pPr>
+        <w:ind w:left="5760" w:hanging="360"/>
+      </w:pPr>
+    </w:lvl>
+    <w:lvl w:ilvl="8" w:tplc="0416001B" w:tentative="1">
+      <w:start w:val="1"/>
+      <w:numFmt w:val="lowerRoman"/>
+      <w:lvlText w:val="%9."/>
+      <w:lvlJc w:val="right"/>
+      <w:pPr>
+        <w:ind w:left="6480" w:hanging="180"/>
+      </w:pPr>
+    </w:lvl>
+  </w:abstractNum>
+  <w:num w:numId="1">
+    <w:abstractNumId w:val="0"/>
+  </w:num>
+</w:numbering>
 </file>
 
 <file path=word/styles.xml><?xml version="1.0" encoding="utf-8"?>
@@ -652,6 +899,17 @@
       </w:tblBorders>
     </w:tblPr>
   </w:style>
+  <w:style w:type="paragraph" w:styleId="PargrafodaLista">
+    <w:name w:val="List Paragraph"/>
+    <w:basedOn w:val="Normal"/>
+    <w:uiPriority w:val="34"/>
+    <w:qFormat/>
+    <w:rsid w:val="00B96116"/>
+    <w:pPr>
+      <w:ind w:left="720"/>
+      <w:contextualSpacing/>
+    </w:pPr>
+  </w:style>
 </w:styles>
 </file>
 

</xml_diff>

<commit_message>
QUINTO COMMIT - Edição da documentação do jogo
</commit_message>
<xml_diff>
--- a/Documentação dos Casos de Uso.docx
+++ b/Documentação dos Casos de Uso.docx
@@ -9,13 +9,16 @@
         <w:tblLook w:val="04A0" w:firstRow="1" w:lastRow="0" w:firstColumn="1" w:lastColumn="0" w:noHBand="0" w:noVBand="1"/>
       </w:tblPr>
       <w:tblGrid>
-        <w:gridCol w:w="4247"/>
-        <w:gridCol w:w="4247"/>
+        <w:gridCol w:w="4217"/>
+        <w:gridCol w:w="4217"/>
       </w:tblGrid>
       <w:tr>
-        <w:tc>
-          <w:tcPr>
-            <w:tcW w:w="4247" w:type="dxa"/>
+        <w:trPr>
+          <w:trHeight w:val="267"/>
+        </w:trPr>
+        <w:tc>
+          <w:tcPr>
+            <w:tcW w:w="4217" w:type="dxa"/>
           </w:tcPr>
           <w:p>
             <w:r>
@@ -25,7 +28,7 @@
         </w:tc>
         <w:tc>
           <w:tcPr>
-            <w:tcW w:w="4247" w:type="dxa"/>
+            <w:tcW w:w="4217" w:type="dxa"/>
           </w:tcPr>
           <w:p>
             <w:r>
@@ -40,9 +43,12 @@
         </w:tc>
       </w:tr>
       <w:tr>
-        <w:tc>
-          <w:tcPr>
-            <w:tcW w:w="4247" w:type="dxa"/>
+        <w:trPr>
+          <w:trHeight w:val="252"/>
+        </w:trPr>
+        <w:tc>
+          <w:tcPr>
+            <w:tcW w:w="4217" w:type="dxa"/>
           </w:tcPr>
           <w:p>
             <w:r>
@@ -52,15 +58,18 @@
         </w:tc>
         <w:tc>
           <w:tcPr>
-            <w:tcW w:w="4247" w:type="dxa"/>
+            <w:tcW w:w="4217" w:type="dxa"/>
           </w:tcPr>
           <w:p/>
         </w:tc>
       </w:tr>
       <w:tr>
-        <w:tc>
-          <w:tcPr>
-            <w:tcW w:w="4247" w:type="dxa"/>
+        <w:trPr>
+          <w:trHeight w:val="267"/>
+        </w:trPr>
+        <w:tc>
+          <w:tcPr>
+            <w:tcW w:w="4217" w:type="dxa"/>
           </w:tcPr>
           <w:p>
             <w:r>
@@ -70,7 +79,7 @@
         </w:tc>
         <w:tc>
           <w:tcPr>
-            <w:tcW w:w="4247" w:type="dxa"/>
+            <w:tcW w:w="4217" w:type="dxa"/>
           </w:tcPr>
           <w:p>
             <w:r>
@@ -80,9 +89,12 @@
         </w:tc>
       </w:tr>
       <w:tr>
-        <w:tc>
-          <w:tcPr>
-            <w:tcW w:w="4247" w:type="dxa"/>
+        <w:trPr>
+          <w:trHeight w:val="252"/>
+        </w:trPr>
+        <w:tc>
+          <w:tcPr>
+            <w:tcW w:w="4217" w:type="dxa"/>
           </w:tcPr>
           <w:p>
             <w:r>
@@ -92,7 +104,7 @@
         </w:tc>
         <w:tc>
           <w:tcPr>
-            <w:tcW w:w="4247" w:type="dxa"/>
+            <w:tcW w:w="4217" w:type="dxa"/>
           </w:tcPr>
           <w:p>
             <w:r>
@@ -102,9 +114,12 @@
         </w:tc>
       </w:tr>
       <w:tr>
-        <w:tc>
-          <w:tcPr>
-            <w:tcW w:w="4247" w:type="dxa"/>
+        <w:trPr>
+          <w:trHeight w:val="802"/>
+        </w:trPr>
+        <w:tc>
+          <w:tcPr>
+            <w:tcW w:w="4217" w:type="dxa"/>
           </w:tcPr>
           <w:p>
             <w:r>
@@ -114,7 +129,7 @@
         </w:tc>
         <w:tc>
           <w:tcPr>
-            <w:tcW w:w="4247" w:type="dxa"/>
+            <w:tcW w:w="4217" w:type="dxa"/>
           </w:tcPr>
           <w:p>
             <w:r>
@@ -138,9 +153,12 @@
         </w:tc>
       </w:tr>
       <w:tr>
-        <w:tc>
-          <w:tcPr>
-            <w:tcW w:w="4247" w:type="dxa"/>
+        <w:trPr>
+          <w:trHeight w:val="252"/>
+        </w:trPr>
+        <w:tc>
+          <w:tcPr>
+            <w:tcW w:w="4217" w:type="dxa"/>
           </w:tcPr>
           <w:p>
             <w:r>
@@ -150,7 +168,7 @@
         </w:tc>
         <w:tc>
           <w:tcPr>
-            <w:tcW w:w="4247" w:type="dxa"/>
+            <w:tcW w:w="4217" w:type="dxa"/>
           </w:tcPr>
           <w:p>
             <w:r>
@@ -160,9 +178,12 @@
         </w:tc>
       </w:tr>
       <w:tr>
-        <w:tc>
-          <w:tcPr>
-            <w:tcW w:w="4247" w:type="dxa"/>
+        <w:trPr>
+          <w:trHeight w:val="534"/>
+        </w:trPr>
+        <w:tc>
+          <w:tcPr>
+            <w:tcW w:w="4217" w:type="dxa"/>
           </w:tcPr>
           <w:p>
             <w:r>
@@ -172,7 +193,7 @@
         </w:tc>
         <w:tc>
           <w:tcPr>
-            <w:tcW w:w="4247" w:type="dxa"/>
+            <w:tcW w:w="4217" w:type="dxa"/>
           </w:tcPr>
           <w:p>
             <w:r>
@@ -185,9 +206,12 @@
         </w:tc>
       </w:tr>
       <w:tr>
-        <w:tc>
-          <w:tcPr>
-            <w:tcW w:w="4247" w:type="dxa"/>
+        <w:trPr>
+          <w:trHeight w:val="252"/>
+        </w:trPr>
+        <w:tc>
+          <w:tcPr>
+            <w:tcW w:w="4217" w:type="dxa"/>
           </w:tcPr>
           <w:p>
             <w:r>
@@ -197,7 +221,7 @@
         </w:tc>
         <w:tc>
           <w:tcPr>
-            <w:tcW w:w="4247" w:type="dxa"/>
+            <w:tcW w:w="4217" w:type="dxa"/>
           </w:tcPr>
           <w:p>
             <w:r>
@@ -207,9 +231,12 @@
         </w:tc>
       </w:tr>
       <w:tr>
-        <w:tc>
-          <w:tcPr>
-            <w:tcW w:w="4247" w:type="dxa"/>
+        <w:trPr>
+          <w:trHeight w:val="267"/>
+        </w:trPr>
+        <w:tc>
+          <w:tcPr>
+            <w:tcW w:w="4217" w:type="dxa"/>
           </w:tcPr>
           <w:p>
             <w:pPr>
@@ -226,21 +253,24 @@
         </w:tc>
         <w:tc>
           <w:tcPr>
-            <w:tcW w:w="4247" w:type="dxa"/>
+            <w:tcW w:w="4217" w:type="dxa"/>
           </w:tcPr>
           <w:p/>
         </w:tc>
       </w:tr>
       <w:tr>
-        <w:tc>
-          <w:tcPr>
-            <w:tcW w:w="4247" w:type="dxa"/>
+        <w:trPr>
+          <w:trHeight w:val="252"/>
+        </w:trPr>
+        <w:tc>
+          <w:tcPr>
+            <w:tcW w:w="4217" w:type="dxa"/>
           </w:tcPr>
           <w:p/>
         </w:tc>
         <w:tc>
           <w:tcPr>
-            <w:tcW w:w="4247" w:type="dxa"/>
+            <w:tcW w:w="4217" w:type="dxa"/>
           </w:tcPr>
           <w:p>
             <w:pPr>
@@ -257,15 +287,18 @@
         </w:tc>
       </w:tr>
       <w:tr>
-        <w:tc>
-          <w:tcPr>
-            <w:tcW w:w="4247" w:type="dxa"/>
+        <w:trPr>
+          <w:trHeight w:val="267"/>
+        </w:trPr>
+        <w:tc>
+          <w:tcPr>
+            <w:tcW w:w="4217" w:type="dxa"/>
           </w:tcPr>
           <w:p/>
         </w:tc>
         <w:tc>
           <w:tcPr>
-            <w:tcW w:w="4247" w:type="dxa"/>
+            <w:tcW w:w="4217" w:type="dxa"/>
           </w:tcPr>
           <w:p>
             <w:pPr>
@@ -282,15 +315,12 @@
         </w:tc>
       </w:tr>
       <w:tr>
-        <w:tc>
-          <w:tcPr>
-            <w:tcW w:w="4247" w:type="dxa"/>
-          </w:tcPr>
-          <w:p/>
-        </w:tc>
-        <w:tc>
-          <w:tcPr>
-            <w:tcW w:w="4247" w:type="dxa"/>
+        <w:trPr>
+          <w:trHeight w:val="267"/>
+        </w:trPr>
+        <w:tc>
+          <w:tcPr>
+            <w:tcW w:w="4217" w:type="dxa"/>
           </w:tcPr>
           <w:p>
             <w:pPr>
@@ -300,19 +330,25 @@
                 <w:numId w:val="1"/>
               </w:numPr>
             </w:pPr>
-          </w:p>
-        </w:tc>
-      </w:tr>
-      <w:tr>
-        <w:tc>
-          <w:tcPr>
-            <w:tcW w:w="4247" w:type="dxa"/>
+            <w:r>
+              <w:t>Movimentar pelo cenário</w:t>
+            </w:r>
+          </w:p>
+        </w:tc>
+        <w:tc>
+          <w:tcPr>
+            <w:tcW w:w="4217" w:type="dxa"/>
           </w:tcPr>
           <w:p/>
         </w:tc>
-        <w:tc>
-          <w:tcPr>
-            <w:tcW w:w="4247" w:type="dxa"/>
+      </w:tr>
+      <w:tr>
+        <w:trPr>
+          <w:trHeight w:val="252"/>
+        </w:trPr>
+        <w:tc>
+          <w:tcPr>
+            <w:tcW w:w="4217" w:type="dxa"/>
           </w:tcPr>
           <w:p>
             <w:pPr>
@@ -322,19 +358,31 @@
                 <w:numId w:val="1"/>
               </w:numPr>
             </w:pPr>
-          </w:p>
-        </w:tc>
-      </w:tr>
-      <w:tr>
-        <w:tc>
-          <w:tcPr>
-            <w:tcW w:w="4247" w:type="dxa"/>
+            <w:r>
+              <w:t>Atacar o inimigo gerado</w:t>
+            </w:r>
+          </w:p>
+        </w:tc>
+        <w:tc>
+          <w:tcPr>
+            <w:tcW w:w="4217" w:type="dxa"/>
           </w:tcPr>
           <w:p/>
         </w:tc>
-        <w:tc>
-          <w:tcPr>
-            <w:tcW w:w="4247" w:type="dxa"/>
+      </w:tr>
+      <w:tr>
+        <w:trPr>
+          <w:trHeight w:val="267"/>
+        </w:trPr>
+        <w:tc>
+          <w:tcPr>
+            <w:tcW w:w="4217" w:type="dxa"/>
+          </w:tcPr>
+          <w:p/>
+        </w:tc>
+        <w:tc>
+          <w:tcPr>
+            <w:tcW w:w="4217" w:type="dxa"/>
           </w:tcPr>
           <w:p>
             <w:pPr>
@@ -344,14 +392,93 @@
                 <w:numId w:val="1"/>
               </w:numPr>
             </w:pPr>
-          </w:p>
+            <w:r>
+              <w:t>Gerenciar vida</w:t>
+            </w:r>
+          </w:p>
+        </w:tc>
+      </w:tr>
+      <w:tr>
+        <w:trPr>
+          <w:trHeight w:val="1054"/>
+        </w:trPr>
+        <w:tc>
+          <w:tcPr>
+            <w:tcW w:w="4217" w:type="dxa"/>
+          </w:tcPr>
+          <w:p/>
+        </w:tc>
+        <w:tc>
+          <w:tcPr>
+            <w:tcW w:w="4217" w:type="dxa"/>
+          </w:tcPr>
+          <w:p>
+            <w:pPr>
+              <w:pStyle w:val="PargrafodaLista"/>
+              <w:numPr>
+                <w:ilvl w:val="0"/>
+                <w:numId w:val="1"/>
+              </w:numPr>
+            </w:pPr>
+            <w:r>
+              <w:t>Finalizar com a vitória do jogador, quando a vida do inimigo zera, ou com a derrota dele, quando a vida do jogador zera</w:t>
+            </w:r>
+          </w:p>
+        </w:tc>
+      </w:tr>
+      <w:tr>
+        <w:trPr>
+          <w:trHeight w:val="267"/>
+        </w:trPr>
+        <w:tc>
+          <w:tcPr>
+            <w:tcW w:w="4217" w:type="dxa"/>
+          </w:tcPr>
+          <w:p>
+            <w:r>
+              <w:t>Restrições</w:t>
+            </w:r>
+          </w:p>
+        </w:tc>
+        <w:tc>
+          <w:tcPr>
+            <w:tcW w:w="4217" w:type="dxa"/>
+          </w:tcPr>
+          <w:p>
+            <w:pPr>
+              <w:pStyle w:val="PargrafodaLista"/>
+              <w:numPr>
+                <w:ilvl w:val="0"/>
+                <w:numId w:val="2"/>
+              </w:numPr>
+            </w:pPr>
+            <w:r>
+              <w:t>Não pode atacar e se movimentar ao mesmo tempo.</w:t>
+            </w:r>
+            <w:bookmarkStart w:id="0" w:name="_GoBack"/>
+            <w:bookmarkEnd w:id="0"/>
+          </w:p>
+        </w:tc>
+      </w:tr>
+      <w:tr>
+        <w:trPr>
+          <w:trHeight w:val="252"/>
+        </w:trPr>
+        <w:tc>
+          <w:tcPr>
+            <w:tcW w:w="4217" w:type="dxa"/>
+          </w:tcPr>
+          <w:p/>
+        </w:tc>
+        <w:tc>
+          <w:tcPr>
+            <w:tcW w:w="4217" w:type="dxa"/>
+          </w:tcPr>
+          <w:p/>
         </w:tc>
       </w:tr>
     </w:tbl>
-    <w:p>
-      <w:bookmarkStart w:id="0" w:name="_GoBack"/>
-      <w:bookmarkEnd w:id="0"/>
-    </w:p>
+    <w:p/>
     <w:sectPr>
       <w:pgSz w:w="11906" w:h="16838"/>
       <w:pgMar w:top="1417" w:right="1701" w:bottom="1417" w:left="1701" w:header="708" w:footer="708" w:gutter="0"/>
@@ -453,8 +580,100 @@
       </w:pPr>
     </w:lvl>
   </w:abstractNum>
+  <w:abstractNum w:abstractNumId="1" w15:restartNumberingAfterBreak="0">
+    <w:nsid w:val="4D8F3715"/>
+    <w:multiLevelType w:val="hybridMultilevel"/>
+    <w:tmpl w:val="2A229DB8"/>
+    <w:lvl w:ilvl="0" w:tplc="0416000F">
+      <w:start w:val="1"/>
+      <w:numFmt w:val="decimal"/>
+      <w:lvlText w:val="%1."/>
+      <w:lvlJc w:val="left"/>
+      <w:pPr>
+        <w:ind w:left="720" w:hanging="360"/>
+      </w:pPr>
+      <w:rPr>
+        <w:rFonts w:hint="default"/>
+      </w:rPr>
+    </w:lvl>
+    <w:lvl w:ilvl="1" w:tplc="04160019" w:tentative="1">
+      <w:start w:val="1"/>
+      <w:numFmt w:val="lowerLetter"/>
+      <w:lvlText w:val="%2."/>
+      <w:lvlJc w:val="left"/>
+      <w:pPr>
+        <w:ind w:left="1440" w:hanging="360"/>
+      </w:pPr>
+    </w:lvl>
+    <w:lvl w:ilvl="2" w:tplc="0416001B" w:tentative="1">
+      <w:start w:val="1"/>
+      <w:numFmt w:val="lowerRoman"/>
+      <w:lvlText w:val="%3."/>
+      <w:lvlJc w:val="right"/>
+      <w:pPr>
+        <w:ind w:left="2160" w:hanging="180"/>
+      </w:pPr>
+    </w:lvl>
+    <w:lvl w:ilvl="3" w:tplc="0416000F" w:tentative="1">
+      <w:start w:val="1"/>
+      <w:numFmt w:val="decimal"/>
+      <w:lvlText w:val="%4."/>
+      <w:lvlJc w:val="left"/>
+      <w:pPr>
+        <w:ind w:left="2880" w:hanging="360"/>
+      </w:pPr>
+    </w:lvl>
+    <w:lvl w:ilvl="4" w:tplc="04160019" w:tentative="1">
+      <w:start w:val="1"/>
+      <w:numFmt w:val="lowerLetter"/>
+      <w:lvlText w:val="%5."/>
+      <w:lvlJc w:val="left"/>
+      <w:pPr>
+        <w:ind w:left="3600" w:hanging="360"/>
+      </w:pPr>
+    </w:lvl>
+    <w:lvl w:ilvl="5" w:tplc="0416001B" w:tentative="1">
+      <w:start w:val="1"/>
+      <w:numFmt w:val="lowerRoman"/>
+      <w:lvlText w:val="%6."/>
+      <w:lvlJc w:val="right"/>
+      <w:pPr>
+        <w:ind w:left="4320" w:hanging="180"/>
+      </w:pPr>
+    </w:lvl>
+    <w:lvl w:ilvl="6" w:tplc="0416000F" w:tentative="1">
+      <w:start w:val="1"/>
+      <w:numFmt w:val="decimal"/>
+      <w:lvlText w:val="%7."/>
+      <w:lvlJc w:val="left"/>
+      <w:pPr>
+        <w:ind w:left="5040" w:hanging="360"/>
+      </w:pPr>
+    </w:lvl>
+    <w:lvl w:ilvl="7" w:tplc="04160019" w:tentative="1">
+      <w:start w:val="1"/>
+      <w:numFmt w:val="lowerLetter"/>
+      <w:lvlText w:val="%8."/>
+      <w:lvlJc w:val="left"/>
+      <w:pPr>
+        <w:ind w:left="5760" w:hanging="360"/>
+      </w:pPr>
+    </w:lvl>
+    <w:lvl w:ilvl="8" w:tplc="0416001B" w:tentative="1">
+      <w:start w:val="1"/>
+      <w:numFmt w:val="lowerRoman"/>
+      <w:lvlText w:val="%9."/>
+      <w:lvlJc w:val="right"/>
+      <w:pPr>
+        <w:ind w:left="6480" w:hanging="180"/>
+      </w:pPr>
+    </w:lvl>
+  </w:abstractNum>
   <w:num w:numId="1">
     <w:abstractNumId w:val="0"/>
+  </w:num>
+  <w:num w:numId="2">
+    <w:abstractNumId w:val="1"/>
   </w:num>
 </w:numbering>
 </file>

</xml_diff>

<commit_message>
SEXTO COMMIT - Edição da documentação do jogo
</commit_message>
<xml_diff>
--- a/Documentação dos Casos de Uso.docx
+++ b/Documentação dos Casos de Uso.docx
@@ -32,13 +32,13 @@
           </w:tcPr>
           <w:p>
             <w:r>
-              <w:t xml:space="preserve">Jogo do </w:t>
-            </w:r>
-            <w:proofErr w:type="spellStart"/>
-            <w:r>
-              <w:t>Unity</w:t>
-            </w:r>
-            <w:proofErr w:type="spellEnd"/>
+              <w:t xml:space="preserve">O </w:t>
+            </w:r>
+            <w:bookmarkStart w:id="0" w:name="_GoBack"/>
+            <w:bookmarkEnd w:id="0"/>
+            <w:r>
+              <w:t>Capitão do Moby Dick</w:t>
+            </w:r>
           </w:p>
         </w:tc>
       </w:tr>
@@ -455,8 +455,6 @@
             <w:r>
               <w:t>Não pode atacar e se movimentar ao mesmo tempo.</w:t>
             </w:r>
-            <w:bookmarkStart w:id="0" w:name="_GoBack"/>
-            <w:bookmarkEnd w:id="0"/>
           </w:p>
         </w:tc>
       </w:tr>

</xml_diff>

<commit_message>
SÉTIMO COMMIT - Edição da documentação do jogo
</commit_message>
<xml_diff>
--- a/Documentação dos Casos de Uso.docx
+++ b/Documentação dos Casos de Uso.docx
@@ -32,123 +32,126 @@
           </w:tcPr>
           <w:p>
             <w:r>
-              <w:t xml:space="preserve">O </w:t>
+              <w:t>O Capitão do Moby Dick</w:t>
+            </w:r>
+          </w:p>
+        </w:tc>
+      </w:tr>
+      <w:tr>
+        <w:trPr>
+          <w:trHeight w:val="252"/>
+        </w:trPr>
+        <w:tc>
+          <w:tcPr>
+            <w:tcW w:w="4217" w:type="dxa"/>
+          </w:tcPr>
+          <w:p>
+            <w:r>
+              <w:t>Caso de uso geral:</w:t>
+            </w:r>
+          </w:p>
+        </w:tc>
+        <w:tc>
+          <w:tcPr>
+            <w:tcW w:w="4217" w:type="dxa"/>
+          </w:tcPr>
+          <w:p/>
+        </w:tc>
+      </w:tr>
+      <w:tr>
+        <w:trPr>
+          <w:trHeight w:val="267"/>
+        </w:trPr>
+        <w:tc>
+          <w:tcPr>
+            <w:tcW w:w="4217" w:type="dxa"/>
+          </w:tcPr>
+          <w:p>
+            <w:r>
+              <w:t>Ator principal</w:t>
+            </w:r>
+          </w:p>
+        </w:tc>
+        <w:tc>
+          <w:tcPr>
+            <w:tcW w:w="4217" w:type="dxa"/>
+          </w:tcPr>
+          <w:p>
+            <w:r>
+              <w:t>Jogador</w:t>
+            </w:r>
+          </w:p>
+        </w:tc>
+      </w:tr>
+      <w:tr>
+        <w:trPr>
+          <w:trHeight w:val="252"/>
+        </w:trPr>
+        <w:tc>
+          <w:tcPr>
+            <w:tcW w:w="4217" w:type="dxa"/>
+          </w:tcPr>
+          <w:p>
+            <w:r>
+              <w:t>Atores secundários</w:t>
+            </w:r>
+          </w:p>
+        </w:tc>
+        <w:tc>
+          <w:tcPr>
+            <w:tcW w:w="4217" w:type="dxa"/>
+          </w:tcPr>
+          <w:p>
+            <w:r>
+              <w:t>Computador</w:t>
+            </w:r>
+          </w:p>
+        </w:tc>
+      </w:tr>
+      <w:tr>
+        <w:trPr>
+          <w:trHeight w:val="802"/>
+        </w:trPr>
+        <w:tc>
+          <w:tcPr>
+            <w:tcW w:w="4217" w:type="dxa"/>
+          </w:tcPr>
+          <w:p>
+            <w:r>
+              <w:t>Resumo</w:t>
+            </w:r>
+          </w:p>
+        </w:tc>
+        <w:tc>
+          <w:tcPr>
+            <w:tcW w:w="4217" w:type="dxa"/>
+          </w:tcPr>
+          <w:p>
+            <w:r>
+              <w:t>Processo básico do jogo de plataforma</w:t>
+            </w:r>
+            <w:r>
+              <w:t xml:space="preserve"> ‘O Capitão do Moby Dick’</w:t>
+            </w:r>
+            <w:r>
+              <w:t xml:space="preserve"> </w:t>
+            </w:r>
+            <w:r>
+              <w:t xml:space="preserve">feito no </w:t>
+            </w:r>
+            <w:proofErr w:type="spellStart"/>
+            <w:r>
+              <w:t>Unity</w:t>
+            </w:r>
+            <w:proofErr w:type="spellEnd"/>
+            <w:r>
+              <w:t xml:space="preserve"> sobre as músicas escolhidas</w:t>
+            </w:r>
+            <w:r>
+              <w:t>, contendo 2 cenas.</w:t>
             </w:r>
             <w:bookmarkStart w:id="0" w:name="_GoBack"/>
             <w:bookmarkEnd w:id="0"/>
-            <w:r>
-              <w:t>Capitão do Moby Dick</w:t>
-            </w:r>
-          </w:p>
-        </w:tc>
-      </w:tr>
-      <w:tr>
-        <w:trPr>
-          <w:trHeight w:val="252"/>
-        </w:trPr>
-        <w:tc>
-          <w:tcPr>
-            <w:tcW w:w="4217" w:type="dxa"/>
-          </w:tcPr>
-          <w:p>
-            <w:r>
-              <w:t>Caso de uso geral:</w:t>
-            </w:r>
-          </w:p>
-        </w:tc>
-        <w:tc>
-          <w:tcPr>
-            <w:tcW w:w="4217" w:type="dxa"/>
-          </w:tcPr>
-          <w:p/>
-        </w:tc>
-      </w:tr>
-      <w:tr>
-        <w:trPr>
-          <w:trHeight w:val="267"/>
-        </w:trPr>
-        <w:tc>
-          <w:tcPr>
-            <w:tcW w:w="4217" w:type="dxa"/>
-          </w:tcPr>
-          <w:p>
-            <w:r>
-              <w:t>Ator principal</w:t>
-            </w:r>
-          </w:p>
-        </w:tc>
-        <w:tc>
-          <w:tcPr>
-            <w:tcW w:w="4217" w:type="dxa"/>
-          </w:tcPr>
-          <w:p>
-            <w:r>
-              <w:t>Jogador</w:t>
-            </w:r>
-          </w:p>
-        </w:tc>
-      </w:tr>
-      <w:tr>
-        <w:trPr>
-          <w:trHeight w:val="252"/>
-        </w:trPr>
-        <w:tc>
-          <w:tcPr>
-            <w:tcW w:w="4217" w:type="dxa"/>
-          </w:tcPr>
-          <w:p>
-            <w:r>
-              <w:t>Atores secundários</w:t>
-            </w:r>
-          </w:p>
-        </w:tc>
-        <w:tc>
-          <w:tcPr>
-            <w:tcW w:w="4217" w:type="dxa"/>
-          </w:tcPr>
-          <w:p>
-            <w:r>
-              <w:t>Computador</w:t>
-            </w:r>
-          </w:p>
-        </w:tc>
-      </w:tr>
-      <w:tr>
-        <w:trPr>
-          <w:trHeight w:val="802"/>
-        </w:trPr>
-        <w:tc>
-          <w:tcPr>
-            <w:tcW w:w="4217" w:type="dxa"/>
-          </w:tcPr>
-          <w:p>
-            <w:r>
-              <w:t>Resumo</w:t>
-            </w:r>
-          </w:p>
-        </w:tc>
-        <w:tc>
-          <w:tcPr>
-            <w:tcW w:w="4217" w:type="dxa"/>
-          </w:tcPr>
-          <w:p>
-            <w:r>
-              <w:t xml:space="preserve">Processo básico do jogo de plataforma </w:t>
-            </w:r>
-            <w:r>
-              <w:t xml:space="preserve">feito no </w:t>
-            </w:r>
-            <w:proofErr w:type="spellStart"/>
-            <w:r>
-              <w:t>Unity</w:t>
-            </w:r>
-            <w:proofErr w:type="spellEnd"/>
-            <w:r>
-              <w:t xml:space="preserve"> sobre as músicas escolhidas</w:t>
-            </w:r>
-            <w:r>
-              <w:t>, contendo 2 cenas.’</w:t>
-            </w:r>
           </w:p>
         </w:tc>
       </w:tr>

</xml_diff>